<commit_message>
Finished code for entering student information into student access, now working on adding functionality that will match the user data with the excel file.
</commit_message>
<xml_diff>
--- a/Instructions to use Student Access Data Entry Automation.docx
+++ b/Instructions to use Student Access Data Entry Automation.docx
@@ -98,15 +98,7 @@
         </w:numPr>
       </w:pPr>
       <w:r>
-        <w:t xml:space="preserve">Download </w:t>
-      </w:r>
-      <w:proofErr w:type="spellStart"/>
-      <w:r>
-        <w:t>Pycharm</w:t>
-      </w:r>
-      <w:proofErr w:type="spellEnd"/>
-      <w:r>
-        <w:t xml:space="preserve"> community edition</w:t>
+        <w:t>Download Pycharm community edition</w:t>
       </w:r>
     </w:p>
     <w:p>
@@ -118,15 +110,7 @@
         </w:numPr>
       </w:pPr>
       <w:r>
-        <w:t xml:space="preserve">Using the terminal in </w:t>
-      </w:r>
-      <w:proofErr w:type="spellStart"/>
-      <w:r>
-        <w:t>pycharm</w:t>
-      </w:r>
-      <w:proofErr w:type="spellEnd"/>
-      <w:r>
-        <w:t xml:space="preserve"> enter the following commands:</w:t>
+        <w:t>Using the terminal in pycharm enter the following commands:</w:t>
       </w:r>
       <w:r>
         <w:t xml:space="preserve"> </w:t>
@@ -141,13 +125,8 @@
         </w:numPr>
       </w:pPr>
       <w:r>
-        <w:t xml:space="preserve">Pip install pdf </w:t>
+        <w:t>Pip install pdf miner.six</w:t>
       </w:r>
-      <w:proofErr w:type="spellStart"/>
-      <w:r>
-        <w:t>miner.six</w:t>
-      </w:r>
-      <w:proofErr w:type="spellEnd"/>
     </w:p>
     <w:p>
       <w:pPr>
@@ -158,13 +137,20 @@
         </w:numPr>
       </w:pPr>
       <w:r>
-        <w:t xml:space="preserve">Pip install </w:t>
+        <w:t>Pip install openpyxl</w:t>
       </w:r>
-      <w:proofErr w:type="spellStart"/>
+    </w:p>
+    <w:p>
+      <w:pPr>
+        <w:pStyle w:val="ListParagraph"/>
+        <w:numPr>
+          <w:ilvl w:val="1"/>
+          <w:numId w:val="1"/>
+        </w:numPr>
+      </w:pPr>
       <w:r>
-        <w:t>openpyxl</w:t>
+        <w:t>Pip install selenium</w:t>
       </w:r>
-      <w:proofErr w:type="spellEnd"/>
     </w:p>
     <w:p/>
     <w:sectPr>

</xml_diff>